<commit_message>
kubernetes assignment and installation
</commit_message>
<xml_diff>
--- a/21112022/minikube_installation_deployment.docx
+++ b/21112022/minikube_installation_deployment.docx
@@ -4,6 +4,9 @@
   <w:body>
     <w:p>
       <w:r>
+        <w:rPr>
+          <w:noProof/>
+        </w:rPr>
         <w:drawing>
           <wp:inline distT="0" distB="0" distL="0" distR="0" wp14:anchorId="2BA2F2A5" wp14:editId="02E6ABA0">
             <wp:extent cx="5731510" cy="3223895"/>
@@ -44,6 +47,9 @@
     <w:p/>
     <w:p>
       <w:r>
+        <w:rPr>
+          <w:noProof/>
+        </w:rPr>
         <w:drawing>
           <wp:inline distT="0" distB="0" distL="0" distR="0" wp14:anchorId="3BCE1B8D" wp14:editId="621A6944">
             <wp:extent cx="5731510" cy="3223895"/>
@@ -84,6 +90,9 @@
     <w:p/>
     <w:p>
       <w:r>
+        <w:rPr>
+          <w:noProof/>
+        </w:rPr>
         <w:lastRenderedPageBreak/>
         <w:drawing>
           <wp:inline distT="0" distB="0" distL="0" distR="0" wp14:anchorId="4935DD2A" wp14:editId="67D57F1A">
@@ -125,6 +134,9 @@
     <w:p/>
     <w:p>
       <w:r>
+        <w:rPr>
+          <w:noProof/>
+        </w:rPr>
         <w:drawing>
           <wp:inline distT="0" distB="0" distL="0" distR="0" wp14:anchorId="0C8E99BD" wp14:editId="71627C7F">
             <wp:extent cx="5731510" cy="3223895"/>
@@ -165,6 +177,9 @@
     <w:p/>
     <w:p>
       <w:r>
+        <w:rPr>
+          <w:noProof/>
+        </w:rPr>
         <w:lastRenderedPageBreak/>
         <w:drawing>
           <wp:inline distT="0" distB="0" distL="0" distR="0" wp14:anchorId="33A1D05C" wp14:editId="240E047B">
@@ -204,8 +219,48 @@
       </w:r>
     </w:p>
     <w:p/>
+    <w:p>
+      <w:r>
+        <w:drawing>
+          <wp:inline distT="0" distB="0" distL="0" distR="0" wp14:anchorId="307FA952" wp14:editId="06CB57BC">
+            <wp:extent cx="5731510" cy="3223895"/>
+            <wp:effectExtent l="0" t="0" r="2540" b="0"/>
+            <wp:docPr id="6" name="Picture 6"/>
+            <wp:cNvGraphicFramePr>
+              <a:graphicFrameLocks xmlns:a="http://schemas.openxmlformats.org/drawingml/2006/main" noChangeAspect="1"/>
+            </wp:cNvGraphicFramePr>
+            <a:graphic xmlns:a="http://schemas.openxmlformats.org/drawingml/2006/main">
+              <a:graphicData uri="http://schemas.openxmlformats.org/drawingml/2006/picture">
+                <pic:pic xmlns:pic="http://schemas.openxmlformats.org/drawingml/2006/picture">
+                  <pic:nvPicPr>
+                    <pic:cNvPr id="1" name=""/>
+                    <pic:cNvPicPr/>
+                  </pic:nvPicPr>
+                  <pic:blipFill>
+                    <a:blip r:embed="rId11"/>
+                    <a:stretch>
+                      <a:fillRect/>
+                    </a:stretch>
+                  </pic:blipFill>
+                  <pic:spPr>
+                    <a:xfrm>
+                      <a:off x="0" y="0"/>
+                      <a:ext cx="5731510" cy="3223895"/>
+                    </a:xfrm>
+                    <a:prstGeom prst="rect">
+                      <a:avLst/>
+                    </a:prstGeom>
+                  </pic:spPr>
+                </pic:pic>
+              </a:graphicData>
+            </a:graphic>
+          </wp:inline>
+        </w:drawing>
+      </w:r>
+    </w:p>
+    <w:p/>
     <w:sectPr>
-      <w:headerReference w:type="default" r:id="rId11"/>
+      <w:headerReference w:type="default" r:id="rId12"/>
       <w:pgSz w:w="11906" w:h="16838"/>
       <w:pgMar w:top="1440" w:right="1440" w:bottom="1440" w:left="1440" w:header="708" w:footer="708" w:gutter="0"/>
       <w:cols w:space="708"/>

</xml_diff>